<commit_message>
Fall to the ground the player
</commit_message>
<xml_diff>
--- a/無双ゲーム/仕様書/4ステージセレクト.docx
+++ b/無双ゲーム/仕様書/4ステージセレクト.docx
@@ -741,11 +741,6 @@
                 <v:textbox>
                   <w:txbxContent>
                     <w:p>
-                      <w:pPr>
-                        <w:rPr>
-                          <w:rFonts w:hint="eastAsia"/>
-                        </w:rPr>
-                      </w:pPr>
                       <w:r>
                         <w:rPr>
                           <w:rFonts w:hint="eastAsia"/>
@@ -959,6 +954,692 @@
         <w:t>)</w:t>
       </w:r>
     </w:p>
+    <w:tbl>
+      <w:tblPr>
+        <w:tblW w:w="10515" w:type="dxa"/>
+        <w:tblBorders>
+          <w:bottom w:val="single" w:sz="6" w:space="0" w:color="C4D0E3"/>
+          <w:right w:val="single" w:sz="6" w:space="0" w:color="C4D0E3"/>
+        </w:tblBorders>
+        <w:shd w:val="clear" w:color="auto" w:fill="FFFFFF"/>
+        <w:tblCellMar>
+          <w:left w:w="0" w:type="dxa"/>
+          <w:right w:w="0" w:type="dxa"/>
+        </w:tblCellMar>
+        <w:tblLook w:val="04A0" w:firstRow="1" w:lastRow="0" w:firstColumn="1" w:lastColumn="0" w:noHBand="0" w:noVBand="1"/>
+      </w:tblPr>
+      <w:tblGrid>
+        <w:gridCol w:w="3885"/>
+        <w:gridCol w:w="6630"/>
+      </w:tblGrid>
+      <w:tr>
+        <w:tc>
+          <w:tcPr>
+            <w:tcW w:w="3885" w:type="dxa"/>
+            <w:tcBorders>
+              <w:top w:val="single" w:sz="6" w:space="0" w:color="C4D0E3"/>
+              <w:left w:val="single" w:sz="6" w:space="0" w:color="C4D0E3"/>
+              <w:bottom w:val="nil"/>
+              <w:right w:val="nil"/>
+            </w:tcBorders>
+            <w:shd w:val="clear" w:color="auto" w:fill="BDE1EE"/>
+            <w:tcMar>
+              <w:top w:w="150" w:type="dxa"/>
+              <w:left w:w="150" w:type="dxa"/>
+              <w:bottom w:w="105" w:type="dxa"/>
+              <w:right w:w="150" w:type="dxa"/>
+            </w:tcMar>
+            <w:vAlign w:val="center"/>
+            <w:hideMark/>
+          </w:tcPr>
+          <w:p>
+            <w:pPr>
+              <w:wordWrap w:val="0"/>
+              <w:spacing w:after="0" w:line="240" w:lineRule="auto"/>
+              <w:jc w:val="center"/>
+              <w:rPr>
+                <w:rFonts w:ascii="メイリオ" w:eastAsia="メイリオ" w:hAnsi="メイリオ" w:cs="ＭＳ Ｐゴシック"/>
+                <w:b/>
+                <w:bCs/>
+                <w:color w:val="213969"/>
+                <w:sz w:val="21"/>
+                <w:szCs w:val="21"/>
+              </w:rPr>
+            </w:pPr>
+            <w:r>
+              <w:rPr>
+                <w:rFonts w:ascii="メイリオ" w:eastAsia="メイリオ" w:hAnsi="メイリオ" w:cs="ＭＳ Ｐゴシック" w:hint="eastAsia"/>
+                <w:b/>
+                <w:bCs/>
+                <w:color w:val="213969"/>
+                <w:sz w:val="21"/>
+                <w:szCs w:val="21"/>
+              </w:rPr>
+              <w:t>移動</w:t>
+            </w:r>
+          </w:p>
+        </w:tc>
+        <w:tc>
+          <w:tcPr>
+            <w:tcW w:w="0" w:type="auto"/>
+            <w:tcBorders>
+              <w:top w:val="single" w:sz="6" w:space="0" w:color="C4D0E3"/>
+              <w:left w:val="single" w:sz="6" w:space="0" w:color="C4D0E3"/>
+              <w:bottom w:val="nil"/>
+              <w:right w:val="nil"/>
+            </w:tcBorders>
+            <w:shd w:val="clear" w:color="auto" w:fill="auto"/>
+            <w:tcMar>
+              <w:top w:w="150" w:type="dxa"/>
+              <w:left w:w="150" w:type="dxa"/>
+              <w:bottom w:w="105" w:type="dxa"/>
+              <w:right w:w="150" w:type="dxa"/>
+            </w:tcMar>
+            <w:vAlign w:val="center"/>
+            <w:hideMark/>
+          </w:tcPr>
+          <w:p>
+            <w:pPr>
+              <w:wordWrap w:val="0"/>
+              <w:spacing w:after="0" w:line="240" w:lineRule="auto"/>
+              <w:rPr>
+                <w:rFonts w:ascii="メイリオ" w:eastAsia="メイリオ" w:hAnsi="メイリオ" w:cs="ＭＳ Ｐゴシック"/>
+                <w:color w:val="213969"/>
+                <w:sz w:val="21"/>
+                <w:szCs w:val="21"/>
+              </w:rPr>
+            </w:pPr>
+            <w:r>
+              <w:rPr>
+                <w:rFonts w:ascii="メイリオ" w:eastAsia="メイリオ" w:hAnsi="メイリオ" w:cs="ＭＳ Ｐゴシック" w:hint="eastAsia"/>
+                <w:color w:val="213969"/>
+                <w:sz w:val="21"/>
+                <w:szCs w:val="21"/>
+              </w:rPr>
+              <w:t>【W】【A】【S】【D】</w:t>
+            </w:r>
+          </w:p>
+        </w:tc>
+      </w:tr>
+      <w:tr>
+        <w:tc>
+          <w:tcPr>
+            <w:tcW w:w="0" w:type="auto"/>
+            <w:tcBorders>
+              <w:top w:val="single" w:sz="6" w:space="0" w:color="C4D0E3"/>
+              <w:left w:val="single" w:sz="6" w:space="0" w:color="C4D0E3"/>
+              <w:bottom w:val="nil"/>
+              <w:right w:val="nil"/>
+            </w:tcBorders>
+            <w:shd w:val="clear" w:color="auto" w:fill="BDE1EE"/>
+            <w:tcMar>
+              <w:top w:w="150" w:type="dxa"/>
+              <w:left w:w="150" w:type="dxa"/>
+              <w:bottom w:w="105" w:type="dxa"/>
+              <w:right w:w="150" w:type="dxa"/>
+            </w:tcMar>
+            <w:vAlign w:val="center"/>
+          </w:tcPr>
+          <w:p>
+            <w:pPr>
+              <w:wordWrap w:val="0"/>
+              <w:spacing w:after="0" w:line="240" w:lineRule="auto"/>
+              <w:jc w:val="center"/>
+              <w:rPr>
+                <w:rFonts w:ascii="メイリオ" w:eastAsia="メイリオ" w:hAnsi="メイリオ" w:cs="ＭＳ Ｐゴシック"/>
+                <w:b/>
+                <w:bCs/>
+                <w:color w:val="213969"/>
+                <w:sz w:val="21"/>
+                <w:szCs w:val="21"/>
+              </w:rPr>
+            </w:pPr>
+            <w:r>
+              <w:rPr>
+                <w:rFonts w:ascii="メイリオ" w:eastAsia="メイリオ" w:hAnsi="メイリオ" w:cs="ＭＳ Ｐゴシック" w:hint="eastAsia"/>
+                <w:b/>
+                <w:bCs/>
+                <w:color w:val="213969"/>
+                <w:sz w:val="21"/>
+                <w:szCs w:val="21"/>
+              </w:rPr>
+              <w:t>カメラ移動</w:t>
+            </w:r>
+          </w:p>
+        </w:tc>
+        <w:tc>
+          <w:tcPr>
+            <w:tcW w:w="0" w:type="auto"/>
+            <w:tcBorders>
+              <w:top w:val="single" w:sz="6" w:space="0" w:color="C4D0E3"/>
+              <w:left w:val="single" w:sz="6" w:space="0" w:color="C4D0E3"/>
+              <w:bottom w:val="nil"/>
+              <w:right w:val="nil"/>
+            </w:tcBorders>
+            <w:shd w:val="clear" w:color="auto" w:fill="auto"/>
+            <w:tcMar>
+              <w:top w:w="150" w:type="dxa"/>
+              <w:left w:w="150" w:type="dxa"/>
+              <w:bottom w:w="105" w:type="dxa"/>
+              <w:right w:w="150" w:type="dxa"/>
+            </w:tcMar>
+            <w:vAlign w:val="center"/>
+          </w:tcPr>
+          <w:p>
+            <w:pPr>
+              <w:wordWrap w:val="0"/>
+              <w:spacing w:after="0" w:line="240" w:lineRule="auto"/>
+              <w:rPr>
+                <w:rFonts w:ascii="メイリオ" w:eastAsia="メイリオ" w:hAnsi="メイリオ" w:cs="ＭＳ Ｐゴシック"/>
+                <w:color w:val="213969"/>
+                <w:sz w:val="21"/>
+                <w:szCs w:val="21"/>
+              </w:rPr>
+            </w:pPr>
+            <w:r>
+              <w:rPr>
+                <w:rFonts w:ascii="メイリオ" w:eastAsia="メイリオ" w:hAnsi="メイリオ" w:cs="ＭＳ Ｐゴシック" w:hint="eastAsia"/>
+                <w:color w:val="213969"/>
+                <w:sz w:val="21"/>
+                <w:szCs w:val="21"/>
+              </w:rPr>
+              <w:t>【</w:t>
+            </w:r>
+            <w:r>
+              <w:rPr>
+                <w:rFonts w:ascii="メイリオ" w:eastAsia="メイリオ" w:hAnsi="メイリオ" w:cs="ＭＳ Ｐゴシック" w:hint="eastAsia"/>
+                <w:color w:val="213969"/>
+                <w:sz w:val="21"/>
+                <w:szCs w:val="21"/>
+              </w:rPr>
+              <w:t>↑</w:t>
+            </w:r>
+            <w:r>
+              <w:rPr>
+                <w:rFonts w:ascii="メイリオ" w:eastAsia="メイリオ" w:hAnsi="メイリオ" w:cs="ＭＳ Ｐゴシック" w:hint="eastAsia"/>
+                <w:color w:val="213969"/>
+                <w:sz w:val="21"/>
+                <w:szCs w:val="21"/>
+              </w:rPr>
+              <w:t>】【</w:t>
+            </w:r>
+            <w:r>
+              <w:rPr>
+                <w:rFonts w:ascii="メイリオ" w:eastAsia="メイリオ" w:hAnsi="メイリオ" w:cs="ＭＳ Ｐゴシック" w:hint="eastAsia"/>
+                <w:color w:val="213969"/>
+                <w:sz w:val="21"/>
+                <w:szCs w:val="21"/>
+              </w:rPr>
+              <w:t>←</w:t>
+            </w:r>
+            <w:r>
+              <w:rPr>
+                <w:rFonts w:ascii="メイリオ" w:eastAsia="メイリオ" w:hAnsi="メイリオ" w:cs="ＭＳ Ｐゴシック" w:hint="eastAsia"/>
+                <w:color w:val="213969"/>
+                <w:sz w:val="21"/>
+                <w:szCs w:val="21"/>
+              </w:rPr>
+              <w:t>】【</w:t>
+            </w:r>
+            <w:r>
+              <w:rPr>
+                <w:rFonts w:ascii="メイリオ" w:eastAsia="メイリオ" w:hAnsi="メイリオ" w:cs="ＭＳ Ｐゴシック" w:hint="eastAsia"/>
+                <w:color w:val="213969"/>
+                <w:sz w:val="21"/>
+                <w:szCs w:val="21"/>
+              </w:rPr>
+              <w:t>↓</w:t>
+            </w:r>
+            <w:r>
+              <w:rPr>
+                <w:rFonts w:ascii="メイリオ" w:eastAsia="メイリオ" w:hAnsi="メイリオ" w:cs="ＭＳ Ｐゴシック" w:hint="eastAsia"/>
+                <w:color w:val="213969"/>
+                <w:sz w:val="21"/>
+                <w:szCs w:val="21"/>
+              </w:rPr>
+              <w:t>】【</w:t>
+            </w:r>
+            <w:r>
+              <w:rPr>
+                <w:rFonts w:ascii="メイリオ" w:eastAsia="メイリオ" w:hAnsi="メイリオ" w:cs="ＭＳ Ｐゴシック" w:hint="eastAsia"/>
+                <w:color w:val="213969"/>
+                <w:sz w:val="21"/>
+                <w:szCs w:val="21"/>
+              </w:rPr>
+              <w:t>→</w:t>
+            </w:r>
+            <w:r>
+              <w:rPr>
+                <w:rFonts w:ascii="メイリオ" w:eastAsia="メイリオ" w:hAnsi="メイリオ" w:cs="ＭＳ Ｐゴシック" w:hint="eastAsia"/>
+                <w:color w:val="213969"/>
+                <w:sz w:val="21"/>
+                <w:szCs w:val="21"/>
+              </w:rPr>
+              <w:t>】</w:t>
+            </w:r>
+            <w:r>
+              <w:rPr>
+                <w:rFonts w:ascii="メイリオ" w:eastAsia="メイリオ" w:hAnsi="メイリオ" w:cs="ＭＳ Ｐゴシック" w:hint="eastAsia"/>
+                <w:color w:val="213969"/>
+                <w:sz w:val="21"/>
+                <w:szCs w:val="21"/>
+              </w:rPr>
+              <w:t>．マウス移動</w:t>
+            </w:r>
+          </w:p>
+        </w:tc>
+      </w:tr>
+      <w:tr>
+        <w:tc>
+          <w:tcPr>
+            <w:tcW w:w="0" w:type="auto"/>
+            <w:tcBorders>
+              <w:top w:val="single" w:sz="6" w:space="0" w:color="C4D0E3"/>
+              <w:left w:val="single" w:sz="6" w:space="0" w:color="C4D0E3"/>
+              <w:bottom w:val="nil"/>
+              <w:right w:val="nil"/>
+            </w:tcBorders>
+            <w:shd w:val="clear" w:color="auto" w:fill="BDE1EE"/>
+            <w:tcMar>
+              <w:top w:w="150" w:type="dxa"/>
+              <w:left w:w="150" w:type="dxa"/>
+              <w:bottom w:w="105" w:type="dxa"/>
+              <w:right w:w="150" w:type="dxa"/>
+            </w:tcMar>
+            <w:vAlign w:val="center"/>
+            <w:hideMark/>
+          </w:tcPr>
+          <w:p>
+            <w:pPr>
+              <w:wordWrap w:val="0"/>
+              <w:spacing w:after="0" w:line="240" w:lineRule="auto"/>
+              <w:jc w:val="center"/>
+              <w:rPr>
+                <w:rFonts w:ascii="メイリオ" w:eastAsia="メイリオ" w:hAnsi="メイリオ" w:cs="ＭＳ Ｐゴシック"/>
+                <w:b/>
+                <w:bCs/>
+                <w:color w:val="213969"/>
+                <w:sz w:val="21"/>
+                <w:szCs w:val="21"/>
+              </w:rPr>
+            </w:pPr>
+            <w:r>
+              <w:rPr>
+                <w:rFonts w:ascii="メイリオ" w:eastAsia="メイリオ" w:hAnsi="メイリオ" w:cs="ＭＳ Ｐゴシック" w:hint="eastAsia"/>
+                <w:b/>
+                <w:bCs/>
+                <w:color w:val="213969"/>
+                <w:sz w:val="21"/>
+                <w:szCs w:val="21"/>
+              </w:rPr>
+              <w:t>攻撃</w:t>
+            </w:r>
+          </w:p>
+        </w:tc>
+        <w:tc>
+          <w:tcPr>
+            <w:tcW w:w="0" w:type="auto"/>
+            <w:tcBorders>
+              <w:top w:val="single" w:sz="6" w:space="0" w:color="C4D0E3"/>
+              <w:left w:val="single" w:sz="6" w:space="0" w:color="C4D0E3"/>
+              <w:bottom w:val="nil"/>
+              <w:right w:val="nil"/>
+            </w:tcBorders>
+            <w:shd w:val="clear" w:color="auto" w:fill="auto"/>
+            <w:tcMar>
+              <w:top w:w="150" w:type="dxa"/>
+              <w:left w:w="150" w:type="dxa"/>
+              <w:bottom w:w="105" w:type="dxa"/>
+              <w:right w:w="150" w:type="dxa"/>
+            </w:tcMar>
+            <w:vAlign w:val="center"/>
+            <w:hideMark/>
+          </w:tcPr>
+          <w:p>
+            <w:pPr>
+              <w:wordWrap w:val="0"/>
+              <w:spacing w:after="0" w:line="240" w:lineRule="auto"/>
+              <w:rPr>
+                <w:rFonts w:ascii="メイリオ" w:eastAsia="メイリオ" w:hAnsi="メイリオ" w:cs="ＭＳ Ｐゴシック"/>
+                <w:color w:val="213969"/>
+                <w:sz w:val="21"/>
+                <w:szCs w:val="21"/>
+              </w:rPr>
+            </w:pPr>
+            <w:r>
+              <w:rPr>
+                <w:rFonts w:ascii="メイリオ" w:eastAsia="メイリオ" w:hAnsi="メイリオ" w:cs="ＭＳ Ｐゴシック" w:hint="eastAsia"/>
+                <w:color w:val="213969"/>
+                <w:sz w:val="21"/>
+                <w:szCs w:val="21"/>
+              </w:rPr>
+              <w:t>【／】（テンキーを除く）</w:t>
+            </w:r>
+            <w:r>
+              <w:rPr>
+                <w:rFonts w:ascii="メイリオ" w:eastAsia="メイリオ" w:hAnsi="メイリオ" w:cs="ＭＳ Ｐゴシック" w:hint="eastAsia"/>
+                <w:color w:val="213969"/>
+                <w:sz w:val="21"/>
+                <w:szCs w:val="21"/>
+              </w:rPr>
+              <w:t>.マウス左クリック</w:t>
+            </w:r>
+          </w:p>
+        </w:tc>
+      </w:tr>
+      <w:tr>
+        <w:tc>
+          <w:tcPr>
+            <w:tcW w:w="0" w:type="auto"/>
+            <w:tcBorders>
+              <w:top w:val="single" w:sz="6" w:space="0" w:color="C4D0E3"/>
+              <w:left w:val="single" w:sz="6" w:space="0" w:color="C4D0E3"/>
+              <w:bottom w:val="nil"/>
+              <w:right w:val="nil"/>
+            </w:tcBorders>
+            <w:shd w:val="clear" w:color="auto" w:fill="BDE1EE"/>
+            <w:tcMar>
+              <w:top w:w="150" w:type="dxa"/>
+              <w:left w:w="150" w:type="dxa"/>
+              <w:bottom w:w="105" w:type="dxa"/>
+              <w:right w:w="150" w:type="dxa"/>
+            </w:tcMar>
+            <w:vAlign w:val="center"/>
+            <w:hideMark/>
+          </w:tcPr>
+          <w:p>
+            <w:pPr>
+              <w:wordWrap w:val="0"/>
+              <w:spacing w:after="0" w:line="240" w:lineRule="auto"/>
+              <w:jc w:val="center"/>
+              <w:rPr>
+                <w:rFonts w:ascii="メイリオ" w:eastAsia="メイリオ" w:hAnsi="メイリオ" w:cs="ＭＳ Ｐゴシック"/>
+                <w:b/>
+                <w:bCs/>
+                <w:color w:val="213969"/>
+                <w:sz w:val="21"/>
+                <w:szCs w:val="21"/>
+              </w:rPr>
+            </w:pPr>
+            <w:r>
+              <w:rPr>
+                <w:rFonts w:ascii="メイリオ" w:eastAsia="メイリオ" w:hAnsi="メイリオ" w:cs="ＭＳ Ｐゴシック" w:hint="eastAsia"/>
+                <w:b/>
+                <w:bCs/>
+                <w:color w:val="213969"/>
+                <w:sz w:val="21"/>
+                <w:szCs w:val="21"/>
+              </w:rPr>
+              <w:t>回避アクション</w:t>
+            </w:r>
+          </w:p>
+        </w:tc>
+        <w:tc>
+          <w:tcPr>
+            <w:tcW w:w="0" w:type="auto"/>
+            <w:tcBorders>
+              <w:top w:val="single" w:sz="6" w:space="0" w:color="C4D0E3"/>
+              <w:left w:val="single" w:sz="6" w:space="0" w:color="C4D0E3"/>
+              <w:bottom w:val="nil"/>
+              <w:right w:val="nil"/>
+            </w:tcBorders>
+            <w:shd w:val="clear" w:color="auto" w:fill="auto"/>
+            <w:tcMar>
+              <w:top w:w="150" w:type="dxa"/>
+              <w:left w:w="150" w:type="dxa"/>
+              <w:bottom w:w="105" w:type="dxa"/>
+              <w:right w:w="150" w:type="dxa"/>
+            </w:tcMar>
+            <w:vAlign w:val="center"/>
+            <w:hideMark/>
+          </w:tcPr>
+          <w:p>
+            <w:pPr>
+              <w:wordWrap w:val="0"/>
+              <w:spacing w:after="0" w:line="240" w:lineRule="auto"/>
+              <w:rPr>
+                <w:rFonts w:ascii="メイリオ" w:eastAsia="メイリオ" w:hAnsi="メイリオ" w:cs="ＭＳ Ｐゴシック"/>
+                <w:color w:val="213969"/>
+                <w:sz w:val="21"/>
+                <w:szCs w:val="21"/>
+              </w:rPr>
+            </w:pPr>
+            <w:r>
+              <w:rPr>
+                <w:rFonts w:ascii="メイリオ" w:eastAsia="メイリオ" w:hAnsi="メイリオ" w:cs="ＭＳ Ｐゴシック" w:hint="eastAsia"/>
+                <w:color w:val="213969"/>
+                <w:sz w:val="21"/>
+                <w:szCs w:val="21"/>
+              </w:rPr>
+              <w:t>移動中に【X】/【W】【A】【S】【D】2回連続押し</w:t>
+            </w:r>
+          </w:p>
+        </w:tc>
+      </w:tr>
+      <w:tr>
+        <w:tc>
+          <w:tcPr>
+            <w:tcW w:w="0" w:type="auto"/>
+            <w:tcBorders>
+              <w:top w:val="single" w:sz="6" w:space="0" w:color="C4D0E3"/>
+              <w:left w:val="single" w:sz="6" w:space="0" w:color="C4D0E3"/>
+              <w:bottom w:val="nil"/>
+              <w:right w:val="nil"/>
+            </w:tcBorders>
+            <w:shd w:val="clear" w:color="auto" w:fill="BDE1EE"/>
+            <w:tcMar>
+              <w:top w:w="150" w:type="dxa"/>
+              <w:left w:w="150" w:type="dxa"/>
+              <w:bottom w:w="105" w:type="dxa"/>
+              <w:right w:w="150" w:type="dxa"/>
+            </w:tcMar>
+            <w:vAlign w:val="center"/>
+            <w:hideMark/>
+          </w:tcPr>
+          <w:p>
+            <w:pPr>
+              <w:wordWrap w:val="0"/>
+              <w:spacing w:after="0" w:line="240" w:lineRule="auto"/>
+              <w:jc w:val="center"/>
+              <w:rPr>
+                <w:rFonts w:ascii="メイリオ" w:eastAsia="メイリオ" w:hAnsi="メイリオ" w:cs="ＭＳ Ｐゴシック"/>
+                <w:b/>
+                <w:bCs/>
+                <w:color w:val="213969"/>
+                <w:sz w:val="21"/>
+                <w:szCs w:val="21"/>
+              </w:rPr>
+            </w:pPr>
+            <w:r>
+              <w:rPr>
+                <w:rFonts w:ascii="メイリオ" w:eastAsia="メイリオ" w:hAnsi="メイリオ" w:cs="ＭＳ Ｐゴシック" w:hint="eastAsia"/>
+                <w:b/>
+                <w:bCs/>
+                <w:color w:val="213969"/>
+                <w:sz w:val="21"/>
+                <w:szCs w:val="21"/>
+              </w:rPr>
+              <w:t>ジャンプ</w:t>
+            </w:r>
+          </w:p>
+        </w:tc>
+        <w:tc>
+          <w:tcPr>
+            <w:tcW w:w="0" w:type="auto"/>
+            <w:tcBorders>
+              <w:top w:val="single" w:sz="6" w:space="0" w:color="C4D0E3"/>
+              <w:left w:val="single" w:sz="6" w:space="0" w:color="C4D0E3"/>
+              <w:bottom w:val="nil"/>
+              <w:right w:val="nil"/>
+            </w:tcBorders>
+            <w:shd w:val="clear" w:color="auto" w:fill="auto"/>
+            <w:tcMar>
+              <w:top w:w="150" w:type="dxa"/>
+              <w:left w:w="150" w:type="dxa"/>
+              <w:bottom w:w="105" w:type="dxa"/>
+              <w:right w:w="150" w:type="dxa"/>
+            </w:tcMar>
+            <w:vAlign w:val="center"/>
+            <w:hideMark/>
+          </w:tcPr>
+          <w:p>
+            <w:pPr>
+              <w:wordWrap w:val="0"/>
+              <w:spacing w:after="0" w:line="240" w:lineRule="auto"/>
+              <w:rPr>
+                <w:rFonts w:ascii="メイリオ" w:eastAsia="メイリオ" w:hAnsi="メイリオ" w:cs="ＭＳ Ｐゴシック"/>
+                <w:color w:val="213969"/>
+                <w:sz w:val="21"/>
+                <w:szCs w:val="21"/>
+              </w:rPr>
+            </w:pPr>
+            <w:r>
+              <w:rPr>
+                <w:rFonts w:ascii="メイリオ" w:eastAsia="メイリオ" w:hAnsi="メイリオ" w:cs="ＭＳ Ｐゴシック" w:hint="eastAsia"/>
+                <w:color w:val="213969"/>
+                <w:sz w:val="21"/>
+                <w:szCs w:val="21"/>
+              </w:rPr>
+              <w:t>【Space】</w:t>
+            </w:r>
+          </w:p>
+        </w:tc>
+      </w:tr>
+      <w:tr>
+        <w:tc>
+          <w:tcPr>
+            <w:tcW w:w="0" w:type="auto"/>
+            <w:tcBorders>
+              <w:top w:val="single" w:sz="6" w:space="0" w:color="C4D0E3"/>
+              <w:left w:val="single" w:sz="6" w:space="0" w:color="C4D0E3"/>
+              <w:bottom w:val="nil"/>
+              <w:right w:val="nil"/>
+            </w:tcBorders>
+            <w:shd w:val="clear" w:color="auto" w:fill="BDE1EE"/>
+            <w:tcMar>
+              <w:top w:w="150" w:type="dxa"/>
+              <w:left w:w="150" w:type="dxa"/>
+              <w:bottom w:w="105" w:type="dxa"/>
+              <w:right w:w="150" w:type="dxa"/>
+            </w:tcMar>
+            <w:vAlign w:val="center"/>
+            <w:hideMark/>
+          </w:tcPr>
+          <w:p>
+            <w:pPr>
+              <w:wordWrap w:val="0"/>
+              <w:spacing w:after="0" w:line="240" w:lineRule="auto"/>
+              <w:jc w:val="center"/>
+              <w:rPr>
+                <w:rFonts w:ascii="メイリオ" w:eastAsia="メイリオ" w:hAnsi="メイリオ" w:cs="ＭＳ Ｐゴシック"/>
+                <w:b/>
+                <w:bCs/>
+                <w:color w:val="213969"/>
+                <w:sz w:val="21"/>
+                <w:szCs w:val="21"/>
+              </w:rPr>
+            </w:pPr>
+            <w:r>
+              <w:rPr>
+                <w:rFonts w:ascii="メイリオ" w:eastAsia="メイリオ" w:hAnsi="メイリオ" w:cs="ＭＳ Ｐゴシック" w:hint="eastAsia"/>
+                <w:b/>
+                <w:bCs/>
+                <w:color w:val="213969"/>
+                <w:sz w:val="21"/>
+                <w:szCs w:val="21"/>
+              </w:rPr>
+              <w:t>必殺技</w:t>
+            </w:r>
+          </w:p>
+        </w:tc>
+        <w:tc>
+          <w:tcPr>
+            <w:tcW w:w="0" w:type="auto"/>
+            <w:tcBorders>
+              <w:top w:val="single" w:sz="6" w:space="0" w:color="C4D0E3"/>
+              <w:left w:val="single" w:sz="6" w:space="0" w:color="C4D0E3"/>
+              <w:bottom w:val="nil"/>
+              <w:right w:val="nil"/>
+            </w:tcBorders>
+            <w:shd w:val="clear" w:color="auto" w:fill="auto"/>
+            <w:tcMar>
+              <w:top w:w="150" w:type="dxa"/>
+              <w:left w:w="150" w:type="dxa"/>
+              <w:bottom w:w="105" w:type="dxa"/>
+              <w:right w:w="150" w:type="dxa"/>
+            </w:tcMar>
+            <w:vAlign w:val="center"/>
+            <w:hideMark/>
+          </w:tcPr>
+          <w:p>
+            <w:pPr>
+              <w:wordWrap w:val="0"/>
+              <w:spacing w:after="0" w:line="240" w:lineRule="auto"/>
+              <w:rPr>
+                <w:rFonts w:ascii="メイリオ" w:eastAsia="メイリオ" w:hAnsi="メイリオ" w:cs="ＭＳ Ｐゴシック"/>
+                <w:color w:val="213969"/>
+                <w:sz w:val="21"/>
+                <w:szCs w:val="21"/>
+              </w:rPr>
+            </w:pPr>
+            <w:bookmarkStart w:id="0" w:name="_GoBack"/>
+            <w:r>
+              <w:rPr>
+                <w:rFonts w:ascii="メイリオ" w:eastAsia="メイリオ" w:hAnsi="メイリオ" w:cs="ＭＳ Ｐゴシック" w:hint="eastAsia"/>
+                <w:color w:val="213969"/>
+                <w:sz w:val="21"/>
+                <w:szCs w:val="21"/>
+              </w:rPr>
+              <w:t>【</w:t>
+            </w:r>
+            <w:r>
+              <w:rPr>
+                <w:rFonts w:ascii="メイリオ" w:eastAsia="メイリオ" w:hAnsi="メイリオ" w:cs="ＭＳ Ｐゴシック"/>
+                <w:color w:val="213969"/>
+                <w:sz w:val="21"/>
+                <w:szCs w:val="21"/>
+              </w:rPr>
+              <w:t>Enter</w:t>
+            </w:r>
+            <w:r>
+              <w:rPr>
+                <w:rFonts w:ascii="メイリオ" w:eastAsia="メイリオ" w:hAnsi="メイリオ" w:cs="ＭＳ Ｐゴシック" w:hint="eastAsia"/>
+                <w:color w:val="213969"/>
+                <w:sz w:val="21"/>
+                <w:szCs w:val="21"/>
+              </w:rPr>
+              <w:t>】</w:t>
+            </w:r>
+            <w:bookmarkEnd w:id="0"/>
+            <w:r>
+              <w:rPr>
+                <w:rFonts w:ascii="メイリオ" w:eastAsia="メイリオ" w:hAnsi="メイリオ" w:cs="ＭＳ Ｐゴシック"/>
+                <w:color w:val="213969"/>
+                <w:sz w:val="21"/>
+                <w:szCs w:val="21"/>
+              </w:rPr>
+              <w:t>.</w:t>
+            </w:r>
+            <w:r>
+              <w:rPr>
+                <w:rFonts w:ascii="メイリオ" w:eastAsia="メイリオ" w:hAnsi="メイリオ" w:cs="ＭＳ Ｐゴシック" w:hint="eastAsia"/>
+                <w:color w:val="213969"/>
+                <w:sz w:val="21"/>
+                <w:szCs w:val="21"/>
+              </w:rPr>
+              <w:t>右クリック</w:t>
+            </w:r>
+          </w:p>
+        </w:tc>
+      </w:tr>
+    </w:tbl>
+    <w:p>
+      <w:pPr>
+        <w:rPr>
+          <w:rFonts w:hint="eastAsia"/>
+        </w:rPr>
+      </w:pPr>
+    </w:p>
     <w:p>
       <w:pPr>
         <w:pStyle w:val="3"/>
@@ -981,6 +1662,141 @@
           <w:rFonts w:hint="eastAsia"/>
         </w:rPr>
         <w:t>:</w:t>
+      </w:r>
+      <w:r>
+        <w:rPr>
+          <w:rFonts w:ascii="メイリオ" w:eastAsia="メイリオ" w:hAnsi="メイリオ" w:cs="ＭＳ Ｐゴシック" w:hint="eastAsia"/>
+          <w:color w:val="213969"/>
+          <w:sz w:val="21"/>
+          <w:szCs w:val="21"/>
+        </w:rPr>
+        <w:t>【W】【A】【S】【D】</w:t>
+      </w:r>
+      <w:r>
+        <w:rPr>
+          <w:rFonts w:ascii="メイリオ" w:eastAsia="メイリオ" w:hAnsi="メイリオ" w:cs="ＭＳ Ｐゴシック" w:hint="eastAsia"/>
+          <w:color w:val="213969"/>
+          <w:sz w:val="21"/>
+          <w:szCs w:val="21"/>
+        </w:rPr>
+        <w:t>,</w:t>
+      </w:r>
+      <w:r>
+        <w:rPr>
+          <w:rFonts w:ascii="メイリオ" w:eastAsia="メイリオ" w:hAnsi="メイリオ" w:cs="ＭＳ Ｐゴシック"/>
+          <w:color w:val="213969"/>
+          <w:sz w:val="21"/>
+          <w:szCs w:val="21"/>
+        </w:rPr>
+        <w:t xml:space="preserve"> </w:t>
+      </w:r>
+      <w:r>
+        <w:rPr>
+          <w:rFonts w:ascii="メイリオ" w:eastAsia="メイリオ" w:hAnsi="メイリオ" w:cs="ＭＳ Ｐゴシック" w:hint="eastAsia"/>
+          <w:color w:val="213969"/>
+          <w:sz w:val="21"/>
+          <w:szCs w:val="21"/>
+        </w:rPr>
+        <w:t>カメラ</w:t>
+      </w:r>
+      <w:r>
+        <w:rPr>
+          <w:rFonts w:ascii="メイリオ" w:eastAsia="メイリオ" w:hAnsi="メイリオ" w:cs="ＭＳ Ｐゴシック"/>
+          <w:color w:val="213969"/>
+          <w:sz w:val="21"/>
+          <w:szCs w:val="21"/>
+        </w:rPr>
+        <w:t>:</w:t>
+      </w:r>
+      <w:r>
+        <w:rPr>
+          <w:rFonts w:ascii="メイリオ" w:eastAsia="メイリオ" w:hAnsi="メイリオ" w:cs="ＭＳ Ｐゴシック" w:hint="eastAsia"/>
+          <w:color w:val="213969"/>
+          <w:sz w:val="21"/>
+          <w:szCs w:val="21"/>
+        </w:rPr>
+        <w:t xml:space="preserve"> </w:t>
+      </w:r>
+      <w:r>
+        <w:rPr>
+          <w:rFonts w:ascii="メイリオ" w:eastAsia="メイリオ" w:hAnsi="メイリオ" w:cs="ＭＳ Ｐゴシック" w:hint="eastAsia"/>
+          <w:color w:val="213969"/>
+          <w:sz w:val="21"/>
+          <w:szCs w:val="21"/>
+        </w:rPr>
+        <w:t>【</w:t>
+      </w:r>
+      <w:r>
+        <w:rPr>
+          <w:rFonts w:ascii="メイリオ" w:eastAsia="メイリオ" w:hAnsi="メイリオ" w:cs="ＭＳ Ｐゴシック" w:hint="eastAsia"/>
+          <w:color w:val="213969"/>
+          <w:sz w:val="21"/>
+          <w:szCs w:val="21"/>
+        </w:rPr>
+        <w:t>↑</w:t>
+      </w:r>
+      <w:r>
+        <w:rPr>
+          <w:rFonts w:ascii="メイリオ" w:eastAsia="メイリオ" w:hAnsi="メイリオ" w:cs="ＭＳ Ｐゴシック" w:hint="eastAsia"/>
+          <w:color w:val="213969"/>
+          <w:sz w:val="21"/>
+          <w:szCs w:val="21"/>
+        </w:rPr>
+        <w:t>】【</w:t>
+      </w:r>
+      <w:r>
+        <w:rPr>
+          <w:rFonts w:ascii="メイリオ" w:eastAsia="メイリオ" w:hAnsi="メイリオ" w:cs="ＭＳ Ｐゴシック" w:hint="eastAsia"/>
+          <w:color w:val="213969"/>
+          <w:sz w:val="21"/>
+          <w:szCs w:val="21"/>
+        </w:rPr>
+        <w:t>←</w:t>
+      </w:r>
+      <w:r>
+        <w:rPr>
+          <w:rFonts w:ascii="メイリオ" w:eastAsia="メイリオ" w:hAnsi="メイリオ" w:cs="ＭＳ Ｐゴシック" w:hint="eastAsia"/>
+          <w:color w:val="213969"/>
+          <w:sz w:val="21"/>
+          <w:szCs w:val="21"/>
+        </w:rPr>
+        <w:t>】【</w:t>
+      </w:r>
+      <w:r>
+        <w:rPr>
+          <w:rFonts w:ascii="メイリオ" w:eastAsia="メイリオ" w:hAnsi="メイリオ" w:cs="ＭＳ Ｐゴシック" w:hint="eastAsia"/>
+          <w:color w:val="213969"/>
+          <w:sz w:val="21"/>
+          <w:szCs w:val="21"/>
+        </w:rPr>
+        <w:t>↓</w:t>
+      </w:r>
+      <w:r>
+        <w:rPr>
+          <w:rFonts w:ascii="メイリオ" w:eastAsia="メイリオ" w:hAnsi="メイリオ" w:cs="ＭＳ Ｐゴシック" w:hint="eastAsia"/>
+          <w:color w:val="213969"/>
+          <w:sz w:val="21"/>
+          <w:szCs w:val="21"/>
+        </w:rPr>
+        <w:t>】【</w:t>
+      </w:r>
+      <w:r>
+        <w:rPr>
+          <w:rFonts w:ascii="メイリオ" w:eastAsia="メイリオ" w:hAnsi="メイリオ" w:cs="ＭＳ Ｐゴシック" w:hint="eastAsia"/>
+          <w:color w:val="213969"/>
+          <w:sz w:val="21"/>
+          <w:szCs w:val="21"/>
+        </w:rPr>
+        <w:t>→</w:t>
+      </w:r>
+      <w:r>
+        <w:rPr>
+          <w:rFonts w:ascii="メイリオ" w:eastAsia="メイリオ" w:hAnsi="メイリオ" w:cs="ＭＳ Ｐゴシック" w:hint="eastAsia"/>
+          <w:color w:val="213969"/>
+          <w:sz w:val="21"/>
+          <w:szCs w:val="21"/>
+        </w:rPr>
+        <w:t>】</w:t>
       </w:r>
     </w:p>
     <w:p>
@@ -1204,6 +2020,7 @@
           <w:rFonts w:hint="eastAsia"/>
           <w:shd w:val="clear" w:color="auto" w:fill="FFFFFF"/>
         </w:rPr>
+        <w:lastRenderedPageBreak/>
         <w:t>必殺技</w:t>
       </w:r>
     </w:p>
@@ -1292,10 +2109,7 @@
         <w:t>秒後にフェードアウト</w:t>
       </w:r>
     </w:p>
-    <w:p>
-      <w:bookmarkStart w:id="0" w:name="_GoBack"/>
-      <w:bookmarkEnd w:id="0"/>
-    </w:p>
+    <w:p/>
     <w:p/>
     <w:p/>
     <w:p/>

</xml_diff>